<commit_message>
study guide and something else
</commit_message>
<xml_diff>
--- a/midterm study guide.docx
+++ b/midterm study guide.docx
@@ -10,6 +10,74 @@
           <w:szCs w:val="16"/>
         </w:rPr>
       </w:pPr>
+      <w:r>
+        <w:rPr>
+          <w:noProof/>
+          <w:bdr w:val="none" w:sz="0" w:space="0" w:color="auto" w:frame="1"/>
+        </w:rPr>
+        <w:drawing>
+          <wp:anchor distT="0" distB="0" distL="114300" distR="114300" simplePos="0" relativeHeight="251658240" behindDoc="0" locked="0" layoutInCell="1" allowOverlap="1" wp14:anchorId="3DDE1D50" wp14:editId="14B27187">
+            <wp:simplePos x="0" y="0"/>
+            <wp:positionH relativeFrom="margin">
+              <wp:align>right</wp:align>
+            </wp:positionH>
+            <wp:positionV relativeFrom="paragraph">
+              <wp:posOffset>0</wp:posOffset>
+            </wp:positionV>
+            <wp:extent cx="2560320" cy="1905000"/>
+            <wp:effectExtent l="0" t="0" r="0" b="0"/>
+            <wp:wrapSquare wrapText="bothSides"/>
+            <wp:docPr id="1" name="Picture 1" descr="Text, letter&#10;&#10;Description automatically generated"/>
+            <wp:cNvGraphicFramePr>
+              <a:graphicFrameLocks xmlns:a="http://schemas.openxmlformats.org/drawingml/2006/main" noChangeAspect="1"/>
+            </wp:cNvGraphicFramePr>
+            <a:graphic xmlns:a="http://schemas.openxmlformats.org/drawingml/2006/main">
+              <a:graphicData uri="http://schemas.openxmlformats.org/drawingml/2006/picture">
+                <pic:pic xmlns:pic="http://schemas.openxmlformats.org/drawingml/2006/picture">
+                  <pic:nvPicPr>
+                    <pic:cNvPr id="1" name="Picture 1" descr="Text, letter&#10;&#10;Description automatically generated"/>
+                    <pic:cNvPicPr>
+                      <a:picLocks noChangeAspect="1" noChangeArrowheads="1"/>
+                    </pic:cNvPicPr>
+                  </pic:nvPicPr>
+                  <pic:blipFill>
+                    <a:blip r:embed="rId5" cstate="print">
+                      <a:extLst>
+                        <a:ext uri="{28A0092B-C50C-407E-A947-70E740481C1C}">
+                          <a14:useLocalDpi xmlns:a14="http://schemas.microsoft.com/office/drawing/2010/main" val="0"/>
+                        </a:ext>
+                      </a:extLst>
+                    </a:blip>
+                    <a:srcRect/>
+                    <a:stretch>
+                      <a:fillRect/>
+                    </a:stretch>
+                  </pic:blipFill>
+                  <pic:spPr bwMode="auto">
+                    <a:xfrm>
+                      <a:off x="0" y="0"/>
+                      <a:ext cx="2560320" cy="1905000"/>
+                    </a:xfrm>
+                    <a:prstGeom prst="rect">
+                      <a:avLst/>
+                    </a:prstGeom>
+                    <a:noFill/>
+                    <a:ln>
+                      <a:noFill/>
+                    </a:ln>
+                  </pic:spPr>
+                </pic:pic>
+              </a:graphicData>
+            </a:graphic>
+            <wp14:sizeRelH relativeFrom="page">
+              <wp14:pctWidth>0</wp14:pctWidth>
+            </wp14:sizeRelH>
+            <wp14:sizeRelV relativeFrom="page">
+              <wp14:pctHeight>0</wp14:pctHeight>
+            </wp14:sizeRelV>
+          </wp:anchor>
+        </w:drawing>
+      </w:r>
       <w:r>
         <w:rPr>
           <w:sz w:val="16"/>
@@ -423,6 +491,74 @@
       </w:pPr>
       <w:r>
         <w:rPr>
+          <w:noProof/>
+          <w:bdr w:val="none" w:sz="0" w:space="0" w:color="auto" w:frame="1"/>
+        </w:rPr>
+        <w:drawing>
+          <wp:anchor distT="0" distB="0" distL="114300" distR="114300" simplePos="0" relativeHeight="251659264" behindDoc="0" locked="0" layoutInCell="1" allowOverlap="1" wp14:anchorId="609E50B0" wp14:editId="6924B308">
+            <wp:simplePos x="0" y="0"/>
+            <wp:positionH relativeFrom="margin">
+              <wp:align>right</wp:align>
+            </wp:positionH>
+            <wp:positionV relativeFrom="paragraph">
+              <wp:posOffset>6985</wp:posOffset>
+            </wp:positionV>
+            <wp:extent cx="2560320" cy="1905000"/>
+            <wp:effectExtent l="0" t="0" r="0" b="0"/>
+            <wp:wrapSquare wrapText="bothSides"/>
+            <wp:docPr id="2" name="Picture 2"/>
+            <wp:cNvGraphicFramePr>
+              <a:graphicFrameLocks xmlns:a="http://schemas.openxmlformats.org/drawingml/2006/main" noChangeAspect="1"/>
+            </wp:cNvGraphicFramePr>
+            <a:graphic xmlns:a="http://schemas.openxmlformats.org/drawingml/2006/main">
+              <a:graphicData uri="http://schemas.openxmlformats.org/drawingml/2006/picture">
+                <pic:pic xmlns:pic="http://schemas.openxmlformats.org/drawingml/2006/picture">
+                  <pic:nvPicPr>
+                    <pic:cNvPr id="0" name="Picture 3"/>
+                    <pic:cNvPicPr>
+                      <a:picLocks noChangeAspect="1" noChangeArrowheads="1"/>
+                    </pic:cNvPicPr>
+                  </pic:nvPicPr>
+                  <pic:blipFill>
+                    <a:blip r:embed="rId5" cstate="print">
+                      <a:extLst>
+                        <a:ext uri="{28A0092B-C50C-407E-A947-70E740481C1C}">
+                          <a14:useLocalDpi xmlns:a14="http://schemas.microsoft.com/office/drawing/2010/main" val="0"/>
+                        </a:ext>
+                      </a:extLst>
+                    </a:blip>
+                    <a:srcRect/>
+                    <a:stretch>
+                      <a:fillRect/>
+                    </a:stretch>
+                  </pic:blipFill>
+                  <pic:spPr bwMode="auto">
+                    <a:xfrm>
+                      <a:off x="0" y="0"/>
+                      <a:ext cx="2560320" cy="1905000"/>
+                    </a:xfrm>
+                    <a:prstGeom prst="rect">
+                      <a:avLst/>
+                    </a:prstGeom>
+                    <a:noFill/>
+                    <a:ln>
+                      <a:noFill/>
+                    </a:ln>
+                  </pic:spPr>
+                </pic:pic>
+              </a:graphicData>
+            </a:graphic>
+            <wp14:sizeRelH relativeFrom="page">
+              <wp14:pctWidth>0</wp14:pctWidth>
+            </wp14:sizeRelH>
+            <wp14:sizeRelV relativeFrom="page">
+              <wp14:pctHeight>0</wp14:pctHeight>
+            </wp14:sizeRelV>
+          </wp:anchor>
+        </w:drawing>
+      </w:r>
+      <w:r>
+        <w:rPr>
           <w:sz w:val="16"/>
           <w:szCs w:val="16"/>
         </w:rPr>
@@ -629,14 +765,30 @@
           <w:sz w:val="16"/>
           <w:szCs w:val="16"/>
         </w:rPr>
-        <w:t>(check-whith</w:t>
-      </w:r>
-      <w:r>
-        <w:rPr>
-          <w:sz w:val="16"/>
-          <w:szCs w:val="16"/>
-        </w:rPr>
-        <w:t>in (function-name x y z) expected-result variation)</w:t>
+        <w:t>(check-</w:t>
+      </w:r>
+      <w:proofErr w:type="spellStart"/>
+      <w:r>
+        <w:rPr>
+          <w:sz w:val="16"/>
+          <w:szCs w:val="16"/>
+        </w:rPr>
+        <w:t>whith</w:t>
+      </w:r>
+      <w:r>
+        <w:rPr>
+          <w:sz w:val="16"/>
+          <w:szCs w:val="16"/>
+        </w:rPr>
+        <w:t>in</w:t>
+      </w:r>
+      <w:proofErr w:type="spellEnd"/>
+      <w:r>
+        <w:rPr>
+          <w:sz w:val="16"/>
+          <w:szCs w:val="16"/>
+        </w:rPr>
+        <w:t xml:space="preserve"> (function-name x y z) expected-result variation)</w:t>
       </w:r>
     </w:p>
     <w:p>
@@ -713,7 +865,23 @@
           <w:sz w:val="16"/>
           <w:szCs w:val="16"/>
         </w:rPr>
-        <w:t>ition(cond)</w:t>
+        <w:t>ition(</w:t>
+      </w:r>
+      <w:proofErr w:type="spellStart"/>
+      <w:r>
+        <w:rPr>
+          <w:sz w:val="16"/>
+          <w:szCs w:val="16"/>
+        </w:rPr>
+        <w:t>cond</w:t>
+      </w:r>
+      <w:proofErr w:type="spellEnd"/>
+      <w:r>
+        <w:rPr>
+          <w:sz w:val="16"/>
+          <w:szCs w:val="16"/>
+        </w:rPr>
+        <w:t>)</w:t>
       </w:r>
       <w:r>
         <w:rPr>
@@ -915,6 +1083,74 @@
       </w:pPr>
       <w:r>
         <w:rPr>
+          <w:noProof/>
+          <w:bdr w:val="none" w:sz="0" w:space="0" w:color="auto" w:frame="1"/>
+        </w:rPr>
+        <w:drawing>
+          <wp:anchor distT="0" distB="0" distL="114300" distR="114300" simplePos="0" relativeHeight="251660288" behindDoc="0" locked="0" layoutInCell="1" allowOverlap="1" wp14:anchorId="3272CD4D" wp14:editId="7B19CC4B">
+            <wp:simplePos x="0" y="0"/>
+            <wp:positionH relativeFrom="margin">
+              <wp:align>right</wp:align>
+            </wp:positionH>
+            <wp:positionV relativeFrom="paragraph">
+              <wp:posOffset>3810</wp:posOffset>
+            </wp:positionV>
+            <wp:extent cx="4668520" cy="3134360"/>
+            <wp:effectExtent l="0" t="0" r="0" b="8890"/>
+            <wp:wrapSquare wrapText="bothSides"/>
+            <wp:docPr id="3" name="Picture 3" descr="Text&#10;&#10;Description automatically generated with low confidence"/>
+            <wp:cNvGraphicFramePr>
+              <a:graphicFrameLocks xmlns:a="http://schemas.openxmlformats.org/drawingml/2006/main" noChangeAspect="1"/>
+            </wp:cNvGraphicFramePr>
+            <a:graphic xmlns:a="http://schemas.openxmlformats.org/drawingml/2006/main">
+              <a:graphicData uri="http://schemas.openxmlformats.org/drawingml/2006/picture">
+                <pic:pic xmlns:pic="http://schemas.openxmlformats.org/drawingml/2006/picture">
+                  <pic:nvPicPr>
+                    <pic:cNvPr id="3" name="Picture 3" descr="Text&#10;&#10;Description automatically generated with low confidence"/>
+                    <pic:cNvPicPr>
+                      <a:picLocks noChangeAspect="1" noChangeArrowheads="1"/>
+                    </pic:cNvPicPr>
+                  </pic:nvPicPr>
+                  <pic:blipFill>
+                    <a:blip r:embed="rId6" cstate="print">
+                      <a:extLst>
+                        <a:ext uri="{28A0092B-C50C-407E-A947-70E740481C1C}">
+                          <a14:useLocalDpi xmlns:a14="http://schemas.microsoft.com/office/drawing/2010/main" val="0"/>
+                        </a:ext>
+                      </a:extLst>
+                    </a:blip>
+                    <a:srcRect/>
+                    <a:stretch>
+                      <a:fillRect/>
+                    </a:stretch>
+                  </pic:blipFill>
+                  <pic:spPr bwMode="auto">
+                    <a:xfrm>
+                      <a:off x="0" y="0"/>
+                      <a:ext cx="4668520" cy="3134360"/>
+                    </a:xfrm>
+                    <a:prstGeom prst="rect">
+                      <a:avLst/>
+                    </a:prstGeom>
+                    <a:noFill/>
+                    <a:ln>
+                      <a:noFill/>
+                    </a:ln>
+                  </pic:spPr>
+                </pic:pic>
+              </a:graphicData>
+            </a:graphic>
+            <wp14:sizeRelH relativeFrom="page">
+              <wp14:pctWidth>0</wp14:pctWidth>
+            </wp14:sizeRelH>
+            <wp14:sizeRelV relativeFrom="page">
+              <wp14:pctHeight>0</wp14:pctHeight>
+            </wp14:sizeRelV>
+          </wp:anchor>
+        </w:drawing>
+      </w:r>
+      <w:r>
+        <w:rPr>
           <w:sz w:val="16"/>
           <w:szCs w:val="16"/>
         </w:rPr>
@@ -993,10 +1229,85 @@
           <w:szCs w:val="16"/>
         </w:rPr>
       </w:pPr>
+      <w:r>
+        <w:rPr>
+          <w:noProof/>
+          <w:bdr w:val="none" w:sz="0" w:space="0" w:color="auto" w:frame="1"/>
+        </w:rPr>
+        <w:drawing>
+          <wp:anchor distT="0" distB="0" distL="114300" distR="114300" simplePos="0" relativeHeight="251661312" behindDoc="0" locked="0" layoutInCell="1" allowOverlap="1" wp14:anchorId="20E9F0AE" wp14:editId="7DF7D9EF">
+            <wp:simplePos x="0" y="0"/>
+            <wp:positionH relativeFrom="margin">
+              <wp:align>left</wp:align>
+            </wp:positionH>
+            <wp:positionV relativeFrom="paragraph">
+              <wp:posOffset>259715</wp:posOffset>
+            </wp:positionV>
+            <wp:extent cx="2402840" cy="1706880"/>
+            <wp:effectExtent l="0" t="0" r="0" b="7620"/>
+            <wp:wrapSquare wrapText="bothSides"/>
+            <wp:docPr id="4" name="Picture 4" descr="Graphical user interface, text, application, email&#10;&#10;Description automatically generated"/>
+            <wp:cNvGraphicFramePr>
+              <a:graphicFrameLocks xmlns:a="http://schemas.openxmlformats.org/drawingml/2006/main" noChangeAspect="1"/>
+            </wp:cNvGraphicFramePr>
+            <a:graphic xmlns:a="http://schemas.openxmlformats.org/drawingml/2006/main">
+              <a:graphicData uri="http://schemas.openxmlformats.org/drawingml/2006/picture">
+                <pic:pic xmlns:pic="http://schemas.openxmlformats.org/drawingml/2006/picture">
+                  <pic:nvPicPr>
+                    <pic:cNvPr id="4" name="Picture 4" descr="Graphical user interface, text, application, email&#10;&#10;Description automatically generated"/>
+                    <pic:cNvPicPr>
+                      <a:picLocks noChangeAspect="1" noChangeArrowheads="1"/>
+                    </pic:cNvPicPr>
+                  </pic:nvPicPr>
+                  <pic:blipFill>
+                    <a:blip r:embed="rId7" cstate="print">
+                      <a:extLst>
+                        <a:ext uri="{28A0092B-C50C-407E-A947-70E740481C1C}">
+                          <a14:useLocalDpi xmlns:a14="http://schemas.microsoft.com/office/drawing/2010/main" val="0"/>
+                        </a:ext>
+                      </a:extLst>
+                    </a:blip>
+                    <a:srcRect/>
+                    <a:stretch>
+                      <a:fillRect/>
+                    </a:stretch>
+                  </pic:blipFill>
+                  <pic:spPr bwMode="auto">
+                    <a:xfrm>
+                      <a:off x="0" y="0"/>
+                      <a:ext cx="2402840" cy="1706880"/>
+                    </a:xfrm>
+                    <a:prstGeom prst="rect">
+                      <a:avLst/>
+                    </a:prstGeom>
+                    <a:noFill/>
+                    <a:ln>
+                      <a:noFill/>
+                    </a:ln>
+                  </pic:spPr>
+                </pic:pic>
+              </a:graphicData>
+            </a:graphic>
+            <wp14:sizeRelH relativeFrom="page">
+              <wp14:pctWidth>0</wp14:pctWidth>
+            </wp14:sizeRelH>
+            <wp14:sizeRelV relativeFrom="page">
+              <wp14:pctHeight>0</wp14:pctHeight>
+            </wp14:sizeRelV>
+          </wp:anchor>
+        </w:drawing>
+      </w:r>
+      <w:r>
+        <w:rPr>
+          <w:sz w:val="16"/>
+          <w:szCs w:val="16"/>
+        </w:rPr>
+        <w:t xml:space="preserve">a key event is a </w:t>
+      </w:r>
     </w:p>
     <w:sectPr>
       <w:pgSz w:w="12240" w:h="15840"/>
-      <w:pgMar w:top="144" w:right="144" w:bottom="144" w:left="144" w:header="720" w:footer="720" w:gutter="0"/>
+      <w:pgMar w:top="288" w:right="288" w:bottom="288" w:left="288" w:header="720" w:footer="720" w:gutter="0"/>
       <w:cols w:space="720"/>
       <w:docGrid w:linePitch="360"/>
     </w:sectPr>

</xml_diff>